<commit_message>
DF Lab 14 done and FDA lab 12 done
</commit_message>
<xml_diff>
--- a/Digital Forensics/Lab14/Exercise13.docx
+++ b/Digital Forensics/Lab14/Exercise13.docx
@@ -473,6 +473,7 @@
       </w:pPr>
       <w:r>
         <w:rPr>
+          <w:noProof/>
           <w:sz w:val="28"/>
           <w:szCs w:val="28"/>
         </w:rPr>
@@ -525,23 +526,7 @@
           <w:sz w:val="28"/>
           <w:szCs w:val="28"/>
         </w:rPr>
-        <w:t xml:space="preserve">To hide partition </w:t>
-      </w:r>
-      <w:proofErr w:type="gramStart"/>
-      <w:r>
-        <w:rPr>
-          <w:sz w:val="28"/>
-          <w:szCs w:val="28"/>
-        </w:rPr>
-        <w:t>E:,</w:t>
-      </w:r>
-      <w:proofErr w:type="gramEnd"/>
-      <w:r>
-        <w:rPr>
-          <w:sz w:val="28"/>
-          <w:szCs w:val="28"/>
-        </w:rPr>
-        <w:t xml:space="preserve"> </w:t>
+        <w:t xml:space="preserve">To hide partition E:, </w:t>
       </w:r>
       <w:r>
         <w:rPr>
@@ -583,6 +568,7 @@
       </w:pPr>
       <w:r>
         <w:rPr>
+          <w:noProof/>
           <w:sz w:val="28"/>
           <w:szCs w:val="28"/>
         </w:rPr>
@@ -635,34 +621,19 @@
           <w:sz w:val="28"/>
           <w:szCs w:val="28"/>
         </w:rPr>
-        <w:t xml:space="preserve">Since we want to hide </w:t>
-      </w:r>
-      <w:proofErr w:type="gramStart"/>
-      <w:r>
-        <w:rPr>
-          <w:sz w:val="28"/>
-          <w:szCs w:val="28"/>
-        </w:rPr>
-        <w:t>E:.</w:t>
-      </w:r>
-      <w:proofErr w:type="gramEnd"/>
-      <w:r>
-        <w:rPr>
-          <w:sz w:val="28"/>
-          <w:szCs w:val="28"/>
-        </w:rPr>
-        <w:t xml:space="preserve"> enter ‘select volume 6’ and enter ‘remove letter E’. The partition is now hidden.</w:t>
-      </w:r>
-    </w:p>
-    <w:p>
-      <w:pPr>
-        <w:rPr>
-          <w:sz w:val="28"/>
-          <w:szCs w:val="28"/>
-        </w:rPr>
-      </w:pPr>
-      <w:r>
-        <w:rPr>
+        <w:t>Since we want to hide E:. enter ‘select volume 6’ and enter ‘remove letter E’. The partition is now hidden.</w:t>
+      </w:r>
+    </w:p>
+    <w:p>
+      <w:pPr>
+        <w:rPr>
+          <w:sz w:val="28"/>
+          <w:szCs w:val="28"/>
+        </w:rPr>
+      </w:pPr>
+      <w:r>
+        <w:rPr>
+          <w:noProof/>
           <w:sz w:val="28"/>
           <w:szCs w:val="28"/>
         </w:rPr>
@@ -728,6 +699,7 @@
       </w:pPr>
       <w:r>
         <w:rPr>
+          <w:noProof/>
           <w:sz w:val="28"/>
           <w:szCs w:val="28"/>
         </w:rPr>
@@ -792,6 +764,7 @@
       </w:pPr>
       <w:r>
         <w:rPr>
+          <w:noProof/>
           <w:sz w:val="28"/>
           <w:szCs w:val="28"/>
         </w:rPr>
@@ -841,6 +814,7 @@
       </w:pPr>
       <w:r>
         <w:rPr>
+          <w:noProof/>
           <w:sz w:val="28"/>
           <w:szCs w:val="28"/>
         </w:rPr>
@@ -933,18 +907,35 @@
           <w:sz w:val="28"/>
           <w:szCs w:val="28"/>
         </w:rPr>
-        <w:t>Here, we just change the extension of the file t be hidden. Say I wish to hide the JPG file below.</w:t>
-      </w:r>
-    </w:p>
-    <w:p>
-      <w:pPr>
-        <w:rPr>
-          <w:sz w:val="28"/>
-          <w:szCs w:val="28"/>
-        </w:rPr>
-      </w:pPr>
-      <w:r>
-        <w:rPr>
+        <w:t xml:space="preserve">Here, we just change the extension of the file </w:t>
+      </w:r>
+      <w:proofErr w:type="spellStart"/>
+      <w:r>
+        <w:rPr>
+          <w:sz w:val="28"/>
+          <w:szCs w:val="28"/>
+        </w:rPr>
+        <w:t>t</w:t>
+      </w:r>
+      <w:proofErr w:type="spellEnd"/>
+      <w:r>
+        <w:rPr>
+          <w:sz w:val="28"/>
+          <w:szCs w:val="28"/>
+        </w:rPr>
+        <w:t xml:space="preserve"> be hidden. Say I wish to hide the JPG file below.</w:t>
+      </w:r>
+    </w:p>
+    <w:p>
+      <w:pPr>
+        <w:rPr>
+          <w:sz w:val="28"/>
+          <w:szCs w:val="28"/>
+        </w:rPr>
+      </w:pPr>
+      <w:r>
+        <w:rPr>
+          <w:noProof/>
           <w:sz w:val="28"/>
           <w:szCs w:val="28"/>
         </w:rPr>
@@ -1016,6 +1007,7 @@
       </w:pPr>
       <w:r>
         <w:rPr>
+          <w:noProof/>
           <w:sz w:val="28"/>
           <w:szCs w:val="28"/>
         </w:rPr>
@@ -1080,6 +1072,7 @@
       </w:pPr>
       <w:r>
         <w:rPr>
+          <w:noProof/>
           <w:sz w:val="28"/>
           <w:szCs w:val="28"/>
         </w:rPr>
@@ -1208,6 +1201,7 @@
       </w:pPr>
       <w:r>
         <w:rPr>
+          <w:noProof/>
           <w:sz w:val="28"/>
           <w:szCs w:val="28"/>
         </w:rPr>
@@ -1264,6 +1258,7 @@
       </w:pPr>
       <w:r>
         <w:rPr>
+          <w:noProof/>
           <w:sz w:val="28"/>
           <w:szCs w:val="28"/>
         </w:rPr>
@@ -1388,74 +1383,28 @@
           <w:szCs w:val="28"/>
         </w:rPr>
       </w:pPr>
-    </w:p>
-    <w:p>
-      <w:pPr>
-        <w:rPr>
-          <w:sz w:val="28"/>
-          <w:szCs w:val="28"/>
-        </w:rPr>
-      </w:pPr>
-    </w:p>
-    <w:p>
-      <w:pPr>
-        <w:rPr>
-          <w:b/>
-          <w:bCs/>
-          <w:color w:val="1F3864" w:themeColor="accent1" w:themeShade="80"/>
-          <w:sz w:val="32"/>
-          <w:szCs w:val="32"/>
-          <w:u w:val="single"/>
-        </w:rPr>
-      </w:pPr>
-      <w:r>
-        <w:rPr>
-          <w:b/>
-          <w:bCs/>
-          <w:color w:val="1F3864" w:themeColor="accent1" w:themeShade="80"/>
-          <w:sz w:val="32"/>
-          <w:szCs w:val="32"/>
-          <w:u w:val="single"/>
-        </w:rPr>
-        <w:t>OBSERVATIONS</w:t>
-      </w:r>
-    </w:p>
-    <w:p>
-      <w:pPr>
-        <w:rPr>
-          <w:b/>
-          <w:bCs/>
-          <w:color w:val="2F5496" w:themeColor="accent1" w:themeShade="BF"/>
-          <w:sz w:val="28"/>
-          <w:szCs w:val="28"/>
-          <w:u w:val="single"/>
-        </w:rPr>
-      </w:pPr>
-      <w:r>
-        <w:rPr>
-          <w:b/>
-          <w:bCs/>
-          <w:color w:val="2F5496" w:themeColor="accent1" w:themeShade="BF"/>
-          <w:sz w:val="28"/>
-          <w:szCs w:val="28"/>
-          <w:u w:val="single"/>
-        </w:rPr>
-        <w:t xml:space="preserve">Image 1 – Image of a FAT disk </w:t>
-      </w:r>
-    </w:p>
-    <w:p>
-      <w:pPr>
-        <w:rPr>
-          <w:sz w:val="28"/>
-          <w:szCs w:val="28"/>
-        </w:rPr>
-      </w:pPr>
-      <w:r>
-        <w:rPr>
-          <w:sz w:val="28"/>
-          <w:szCs w:val="28"/>
-        </w:rPr>
-        <w:t>The image used here is that of a FAT disk. It had the following list of files which were then deleted:</w:t>
+      <w:r>
+        <w:rPr>
+          <w:sz w:val="28"/>
+          <w:szCs w:val="28"/>
+        </w:rPr>
+        <w:t xml:space="preserve">First, open a file in </w:t>
+      </w:r>
+      <w:proofErr w:type="spellStart"/>
+      <w:r>
+        <w:rPr>
+          <w:sz w:val="28"/>
+          <w:szCs w:val="28"/>
+        </w:rPr>
+        <w:t>WinHex</w:t>
+      </w:r>
+      <w:proofErr w:type="spellEnd"/>
+      <w:r>
+        <w:rPr>
+          <w:sz w:val="28"/>
+          <w:szCs w:val="28"/>
+        </w:rPr>
+        <w:t>. Here, a text file is opened as shown.</w:t>
       </w:r>
     </w:p>
     <w:p>
@@ -1471,12 +1420,11 @@
           <w:sz w:val="28"/>
           <w:szCs w:val="28"/>
         </w:rPr>
-        <w:lastRenderedPageBreak/>
         <w:drawing>
-          <wp:inline distT="0" distB="0" distL="0" distR="0" wp14:anchorId="31B1971D" wp14:editId="04FF06EF">
-            <wp:extent cx="5731510" cy="1918335"/>
-            <wp:effectExtent l="0" t="0" r="2540" b="5715"/>
-            <wp:docPr id="1" name="Picture 1"/>
+          <wp:inline distT="0" distB="0" distL="0" distR="0" wp14:anchorId="424DC1F1" wp14:editId="50CAF400">
+            <wp:extent cx="5727700" cy="1104900"/>
+            <wp:effectExtent l="0" t="0" r="6350" b="0"/>
+            <wp:docPr id="2" name="Picture 2"/>
             <wp:cNvGraphicFramePr>
               <a:graphicFrameLocks xmlns:a="http://schemas.openxmlformats.org/drawingml/2006/main" noChangeAspect="1"/>
             </wp:cNvGraphicFramePr>
@@ -1484,23 +1432,36 @@
               <a:graphicData uri="http://schemas.openxmlformats.org/drawingml/2006/picture">
                 <pic:pic xmlns:pic="http://schemas.openxmlformats.org/drawingml/2006/picture">
                   <pic:nvPicPr>
-                    <pic:cNvPr id="1" name=""/>
-                    <pic:cNvPicPr/>
+                    <pic:cNvPr id="0" name="Picture 1"/>
+                    <pic:cNvPicPr>
+                      <a:picLocks noChangeAspect="1" noChangeArrowheads="1"/>
+                    </pic:cNvPicPr>
                   </pic:nvPicPr>
                   <pic:blipFill>
-                    <a:blip r:embed="rId19"/>
+                    <a:blip r:embed="rId19">
+                      <a:extLst>
+                        <a:ext uri="{28A0092B-C50C-407E-A947-70E740481C1C}">
+                          <a14:useLocalDpi xmlns:a14="http://schemas.microsoft.com/office/drawing/2010/main" val="0"/>
+                        </a:ext>
+                      </a:extLst>
+                    </a:blip>
+                    <a:srcRect/>
                     <a:stretch>
                       <a:fillRect/>
                     </a:stretch>
                   </pic:blipFill>
-                  <pic:spPr>
+                  <pic:spPr bwMode="auto">
                     <a:xfrm>
                       <a:off x="0" y="0"/>
-                      <a:ext cx="5731510" cy="1918335"/>
+                      <a:ext cx="5727700" cy="1104900"/>
                     </a:xfrm>
                     <a:prstGeom prst="rect">
                       <a:avLst/>
                     </a:prstGeom>
+                    <a:noFill/>
+                    <a:ln>
+                      <a:noFill/>
+                    </a:ln>
                   </pic:spPr>
                 </pic:pic>
               </a:graphicData>
@@ -1521,23 +1482,7 @@
           <w:sz w:val="28"/>
           <w:szCs w:val="28"/>
         </w:rPr>
-        <w:t xml:space="preserve">Using </w:t>
-      </w:r>
-      <w:proofErr w:type="spellStart"/>
-      <w:r>
-        <w:rPr>
-          <w:sz w:val="28"/>
-          <w:szCs w:val="28"/>
-        </w:rPr>
-        <w:t>WinHex</w:t>
-      </w:r>
-      <w:proofErr w:type="spellEnd"/>
-      <w:r>
-        <w:rPr>
-          <w:sz w:val="28"/>
-          <w:szCs w:val="28"/>
-        </w:rPr>
-        <w:t>, we try and recover the deleted files by following the process above.</w:t>
+        <w:t>Now, go to Edit-&gt;Modify data.</w:t>
       </w:r>
     </w:p>
     <w:p>
@@ -1553,11 +1498,12 @@
           <w:sz w:val="28"/>
           <w:szCs w:val="28"/>
         </w:rPr>
+        <w:lastRenderedPageBreak/>
         <w:drawing>
-          <wp:inline distT="0" distB="0" distL="0" distR="0" wp14:anchorId="66D9FE39" wp14:editId="00A9108D">
-            <wp:extent cx="5731510" cy="1771650"/>
-            <wp:effectExtent l="0" t="0" r="2540" b="0"/>
-            <wp:docPr id="24" name="Picture 24"/>
+          <wp:inline distT="0" distB="0" distL="0" distR="0" wp14:anchorId="6E95C518" wp14:editId="41873777">
+            <wp:extent cx="5727700" cy="2101850"/>
+            <wp:effectExtent l="0" t="0" r="6350" b="0"/>
+            <wp:docPr id="9" name="Picture 9"/>
             <wp:cNvGraphicFramePr>
               <a:graphicFrameLocks xmlns:a="http://schemas.openxmlformats.org/drawingml/2006/main" noChangeAspect="1"/>
             </wp:cNvGraphicFramePr>
@@ -1565,23 +1511,36 @@
               <a:graphicData uri="http://schemas.openxmlformats.org/drawingml/2006/picture">
                 <pic:pic xmlns:pic="http://schemas.openxmlformats.org/drawingml/2006/picture">
                   <pic:nvPicPr>
-                    <pic:cNvPr id="1" name=""/>
-                    <pic:cNvPicPr/>
+                    <pic:cNvPr id="0" name="Picture 2"/>
+                    <pic:cNvPicPr>
+                      <a:picLocks noChangeAspect="1" noChangeArrowheads="1"/>
+                    </pic:cNvPicPr>
                   </pic:nvPicPr>
                   <pic:blipFill>
-                    <a:blip r:embed="rId20"/>
+                    <a:blip r:embed="rId20">
+                      <a:extLst>
+                        <a:ext uri="{28A0092B-C50C-407E-A947-70E740481C1C}">
+                          <a14:useLocalDpi xmlns:a14="http://schemas.microsoft.com/office/drawing/2010/main" val="0"/>
+                        </a:ext>
+                      </a:extLst>
+                    </a:blip>
+                    <a:srcRect/>
                     <a:stretch>
                       <a:fillRect/>
                     </a:stretch>
                   </pic:blipFill>
-                  <pic:spPr>
+                  <pic:spPr bwMode="auto">
                     <a:xfrm>
                       <a:off x="0" y="0"/>
-                      <a:ext cx="5731510" cy="1771650"/>
+                      <a:ext cx="5727700" cy="2101850"/>
                     </a:xfrm>
                     <a:prstGeom prst="rect">
                       <a:avLst/>
                     </a:prstGeom>
+                    <a:noFill/>
+                    <a:ln>
+                      <a:noFill/>
+                    </a:ln>
                   </pic:spPr>
                 </pic:pic>
               </a:graphicData>
@@ -1593,83 +1552,16 @@
     <w:p>
       <w:pPr>
         <w:rPr>
-          <w:b/>
-          <w:bCs/>
-          <w:color w:val="2F5496" w:themeColor="accent1" w:themeShade="BF"/>
-          <w:sz w:val="28"/>
-          <w:szCs w:val="28"/>
-          <w:u w:val="single"/>
-        </w:rPr>
-      </w:pPr>
-      <w:r>
-        <w:rPr>
-          <w:b/>
-          <w:bCs/>
-          <w:color w:val="2F5496" w:themeColor="accent1" w:themeShade="BF"/>
-          <w:sz w:val="28"/>
-          <w:szCs w:val="28"/>
-          <w:u w:val="single"/>
-        </w:rPr>
-        <w:t xml:space="preserve">Image </w:t>
-      </w:r>
-      <w:r>
-        <w:rPr>
-          <w:b/>
-          <w:bCs/>
-          <w:color w:val="2F5496" w:themeColor="accent1" w:themeShade="BF"/>
-          <w:sz w:val="28"/>
-          <w:szCs w:val="28"/>
-          <w:u w:val="single"/>
-        </w:rPr>
-        <w:t>2</w:t>
-      </w:r>
-      <w:r>
-        <w:rPr>
-          <w:b/>
-          <w:bCs/>
-          <w:color w:val="2F5496" w:themeColor="accent1" w:themeShade="BF"/>
-          <w:sz w:val="28"/>
-          <w:szCs w:val="28"/>
-          <w:u w:val="single"/>
-        </w:rPr>
-        <w:t xml:space="preserve"> – Image of a </w:t>
-      </w:r>
-      <w:r>
-        <w:rPr>
-          <w:b/>
-          <w:bCs/>
-          <w:color w:val="2F5496" w:themeColor="accent1" w:themeShade="BF"/>
-          <w:sz w:val="28"/>
-          <w:szCs w:val="28"/>
-          <w:u w:val="single"/>
-        </w:rPr>
-        <w:t>EXT2</w:t>
-      </w:r>
-      <w:r>
-        <w:rPr>
-          <w:b/>
-          <w:bCs/>
-          <w:color w:val="2F5496" w:themeColor="accent1" w:themeShade="BF"/>
-          <w:sz w:val="28"/>
-          <w:szCs w:val="28"/>
-          <w:u w:val="single"/>
-        </w:rPr>
-        <w:t xml:space="preserve"> disk </w:t>
-      </w:r>
-    </w:p>
-    <w:p>
-      <w:pPr>
-        <w:rPr>
-          <w:sz w:val="28"/>
-          <w:szCs w:val="28"/>
-        </w:rPr>
-      </w:pPr>
-      <w:r>
-        <w:rPr>
-          <w:sz w:val="28"/>
-          <w:szCs w:val="28"/>
-        </w:rPr>
-        <w:t>The image used here is that of a EXT2 disk. It had the following list of files which were then deleted:</w:t>
+          <w:sz w:val="28"/>
+          <w:szCs w:val="28"/>
+        </w:rPr>
+      </w:pPr>
+      <w:r>
+        <w:rPr>
+          <w:sz w:val="28"/>
+          <w:szCs w:val="28"/>
+        </w:rPr>
+        <w:t>Now, select how you wish to shift the bits. Here I shift bits to the left once.</w:t>
       </w:r>
     </w:p>
     <w:p>
@@ -1686,10 +1578,10 @@
           <w:szCs w:val="28"/>
         </w:rPr>
         <w:drawing>
-          <wp:inline distT="0" distB="0" distL="0" distR="0" wp14:anchorId="1057C0E1" wp14:editId="2DCA6219">
-            <wp:extent cx="6401295" cy="1414130"/>
+          <wp:inline distT="0" distB="0" distL="0" distR="0" wp14:anchorId="6B1DF7CD" wp14:editId="13774D8F">
+            <wp:extent cx="5721350" cy="3943350"/>
             <wp:effectExtent l="0" t="0" r="0" b="0"/>
-            <wp:docPr id="27" name="Picture 27"/>
+            <wp:docPr id="13" name="Picture 13"/>
             <wp:cNvGraphicFramePr>
               <a:graphicFrameLocks xmlns:a="http://schemas.openxmlformats.org/drawingml/2006/main" noChangeAspect="1"/>
             </wp:cNvGraphicFramePr>
@@ -1697,22 +1589,188 @@
               <a:graphicData uri="http://schemas.openxmlformats.org/drawingml/2006/picture">
                 <pic:pic xmlns:pic="http://schemas.openxmlformats.org/drawingml/2006/picture">
                   <pic:nvPicPr>
-                    <pic:cNvPr id="1" name=""/>
-                    <pic:cNvPicPr/>
+                    <pic:cNvPr id="0" name="Picture 3"/>
+                    <pic:cNvPicPr>
+                      <a:picLocks noChangeAspect="1" noChangeArrowheads="1"/>
+                    </pic:cNvPicPr>
+                  </pic:nvPicPr>
+                  <pic:blipFill>
+                    <a:blip r:embed="rId21">
+                      <a:extLst>
+                        <a:ext uri="{28A0092B-C50C-407E-A947-70E740481C1C}">
+                          <a14:useLocalDpi xmlns:a14="http://schemas.microsoft.com/office/drawing/2010/main" val="0"/>
+                        </a:ext>
+                      </a:extLst>
+                    </a:blip>
+                    <a:srcRect/>
+                    <a:stretch>
+                      <a:fillRect/>
+                    </a:stretch>
+                  </pic:blipFill>
+                  <pic:spPr bwMode="auto">
+                    <a:xfrm>
+                      <a:off x="0" y="0"/>
+                      <a:ext cx="5721350" cy="3943350"/>
+                    </a:xfrm>
+                    <a:prstGeom prst="rect">
+                      <a:avLst/>
+                    </a:prstGeom>
+                    <a:noFill/>
+                    <a:ln>
+                      <a:noFill/>
+                    </a:ln>
+                  </pic:spPr>
+                </pic:pic>
+              </a:graphicData>
+            </a:graphic>
+          </wp:inline>
+        </w:drawing>
+      </w:r>
+    </w:p>
+    <w:p>
+      <w:pPr>
+        <w:rPr>
+          <w:sz w:val="28"/>
+          <w:szCs w:val="28"/>
+        </w:rPr>
+      </w:pPr>
+      <w:r>
+        <w:rPr>
+          <w:sz w:val="28"/>
+          <w:szCs w:val="28"/>
+        </w:rPr>
+        <w:t>The file is now scrambled and unreadable.</w:t>
+      </w:r>
+    </w:p>
+    <w:p>
+      <w:pPr>
+        <w:rPr>
+          <w:sz w:val="28"/>
+          <w:szCs w:val="28"/>
+        </w:rPr>
+      </w:pPr>
+      <w:r>
+        <w:rPr>
+          <w:noProof/>
+          <w:sz w:val="28"/>
+          <w:szCs w:val="28"/>
+        </w:rPr>
+        <w:drawing>
+          <wp:inline distT="0" distB="0" distL="0" distR="0" wp14:anchorId="1A2BD34B" wp14:editId="068BD1DB">
+            <wp:extent cx="5727700" cy="1181100"/>
+            <wp:effectExtent l="0" t="0" r="6350" b="0"/>
+            <wp:docPr id="18" name="Picture 18"/>
+            <wp:cNvGraphicFramePr>
+              <a:graphicFrameLocks xmlns:a="http://schemas.openxmlformats.org/drawingml/2006/main" noChangeAspect="1"/>
+            </wp:cNvGraphicFramePr>
+            <a:graphic xmlns:a="http://schemas.openxmlformats.org/drawingml/2006/main">
+              <a:graphicData uri="http://schemas.openxmlformats.org/drawingml/2006/picture">
+                <pic:pic xmlns:pic="http://schemas.openxmlformats.org/drawingml/2006/picture">
+                  <pic:nvPicPr>
+                    <pic:cNvPr id="0" name="Picture 4"/>
+                    <pic:cNvPicPr>
+                      <a:picLocks noChangeAspect="1" noChangeArrowheads="1"/>
+                    </pic:cNvPicPr>
+                  </pic:nvPicPr>
+                  <pic:blipFill>
+                    <a:blip r:embed="rId22">
+                      <a:extLst>
+                        <a:ext uri="{28A0092B-C50C-407E-A947-70E740481C1C}">
+                          <a14:useLocalDpi xmlns:a14="http://schemas.microsoft.com/office/drawing/2010/main" val="0"/>
+                        </a:ext>
+                      </a:extLst>
+                    </a:blip>
+                    <a:srcRect/>
+                    <a:stretch>
+                      <a:fillRect/>
+                    </a:stretch>
+                  </pic:blipFill>
+                  <pic:spPr bwMode="auto">
+                    <a:xfrm>
+                      <a:off x="0" y="0"/>
+                      <a:ext cx="5727700" cy="1181100"/>
+                    </a:xfrm>
+                    <a:prstGeom prst="rect">
+                      <a:avLst/>
+                    </a:prstGeom>
+                    <a:noFill/>
+                    <a:ln>
+                      <a:noFill/>
+                    </a:ln>
+                  </pic:spPr>
+                </pic:pic>
+              </a:graphicData>
+            </a:graphic>
+          </wp:inline>
+        </w:drawing>
+      </w:r>
+    </w:p>
+    <w:p>
+      <w:pPr>
+        <w:rPr>
+          <w:sz w:val="28"/>
+          <w:szCs w:val="28"/>
+        </w:rPr>
+      </w:pPr>
+      <w:r>
+        <w:rPr>
+          <w:sz w:val="28"/>
+          <w:szCs w:val="28"/>
+        </w:rPr>
+        <w:lastRenderedPageBreak/>
+        <w:t>To unscramble, shift the file bits in the other direction. Since we shifted it to the left by one place, we now shift the bits to the right by one place to unscramble.</w:t>
+      </w:r>
+    </w:p>
+    <w:p>
+      <w:pPr>
+        <w:rPr>
+          <w:sz w:val="28"/>
+          <w:szCs w:val="28"/>
+        </w:rPr>
+      </w:pPr>
+      <w:r>
+        <w:rPr>
+          <w:noProof/>
+          <w:sz w:val="28"/>
+          <w:szCs w:val="28"/>
+        </w:rPr>
+        <w:drawing>
+          <wp:inline distT="0" distB="0" distL="0" distR="0" wp14:anchorId="59B069F4" wp14:editId="7141C184">
+            <wp:extent cx="5727700" cy="2895600"/>
+            <wp:effectExtent l="0" t="0" r="6350" b="0"/>
+            <wp:docPr id="19" name="Picture 19"/>
+            <wp:cNvGraphicFramePr>
+              <a:graphicFrameLocks xmlns:a="http://schemas.openxmlformats.org/drawingml/2006/main" noChangeAspect="1"/>
+            </wp:cNvGraphicFramePr>
+            <a:graphic xmlns:a="http://schemas.openxmlformats.org/drawingml/2006/main">
+              <a:graphicData uri="http://schemas.openxmlformats.org/drawingml/2006/picture">
+                <pic:pic xmlns:pic="http://schemas.openxmlformats.org/drawingml/2006/picture">
+                  <pic:nvPicPr>
+                    <pic:cNvPr id="0" name="Picture 5"/>
+                    <pic:cNvPicPr>
+                      <a:picLocks noChangeAspect="1" noChangeArrowheads="1"/>
+                    </pic:cNvPicPr>
                   </pic:nvPicPr>
                   <pic:blipFill rotWithShape="1">
-                    <a:blip r:embed="rId21"/>
-                    <a:srcRect r="6318"/>
+                    <a:blip r:embed="rId23">
+                      <a:extLst>
+                        <a:ext uri="{28A0092B-C50C-407E-A947-70E740481C1C}">
+                          <a14:useLocalDpi xmlns:a14="http://schemas.microsoft.com/office/drawing/2010/main" val="0"/>
+                        </a:ext>
+                      </a:extLst>
+                    </a:blip>
+                    <a:srcRect t="31838"/>
                     <a:stretch/>
                   </pic:blipFill>
                   <pic:spPr bwMode="auto">
                     <a:xfrm>
                       <a:off x="0" y="0"/>
-                      <a:ext cx="6431732" cy="1420854"/>
+                      <a:ext cx="5727700" cy="2895600"/>
                     </a:xfrm>
                     <a:prstGeom prst="rect">
                       <a:avLst/>
                     </a:prstGeom>
+                    <a:noFill/>
                     <a:ln>
                       <a:noFill/>
                     </a:ln>
@@ -1731,95 +1789,55 @@
     </w:p>
     <w:p>
       <w:pPr>
-        <w:rPr>
-          <w:sz w:val="28"/>
-          <w:szCs w:val="28"/>
-        </w:rPr>
-      </w:pPr>
-      <w:r>
-        <w:rPr>
-          <w:sz w:val="28"/>
-          <w:szCs w:val="28"/>
-        </w:rPr>
-        <w:t xml:space="preserve">Using </w:t>
-      </w:r>
-      <w:proofErr w:type="spellStart"/>
-      <w:r>
-        <w:rPr>
-          <w:sz w:val="28"/>
-          <w:szCs w:val="28"/>
-        </w:rPr>
-        <w:t>WinHex</w:t>
-      </w:r>
-      <w:proofErr w:type="spellEnd"/>
-      <w:r>
-        <w:rPr>
-          <w:sz w:val="28"/>
-          <w:szCs w:val="28"/>
-        </w:rPr>
-        <w:t>, we try and recover the deleted files by following the process above.</w:t>
-      </w:r>
-    </w:p>
-    <w:p>
-      <w:pPr>
-        <w:rPr>
-          <w:sz w:val="28"/>
-          <w:szCs w:val="28"/>
-        </w:rPr>
-      </w:pPr>
-    </w:p>
-    <w:p>
-      <w:pPr>
-        <w:rPr>
-          <w:sz w:val="28"/>
-          <w:szCs w:val="28"/>
-        </w:rPr>
-      </w:pPr>
-      <w:r>
-        <w:rPr>
-          <w:sz w:val="28"/>
-          <w:szCs w:val="28"/>
-        </w:rPr>
-        <w:t xml:space="preserve">Deleted files which were supported by </w:t>
-      </w:r>
-      <w:proofErr w:type="spellStart"/>
-      <w:r>
-        <w:rPr>
-          <w:sz w:val="28"/>
-          <w:szCs w:val="28"/>
-        </w:rPr>
-        <w:t>WinHex</w:t>
-      </w:r>
-      <w:proofErr w:type="spellEnd"/>
-      <w:r>
-        <w:rPr>
-          <w:sz w:val="28"/>
-          <w:szCs w:val="28"/>
-        </w:rPr>
-        <w:t xml:space="preserve"> could be recovered. However, due to the limits the lack of licensing poses, we extract only files that are smaller than 200 KB. </w:t>
-      </w:r>
-      <w:r>
-        <w:rPr>
-          <w:sz w:val="28"/>
-          <w:szCs w:val="28"/>
-        </w:rPr>
-        <w:t xml:space="preserve">Out of the 10 files detected, 9 were recovered. 6 of them appear to be incomplete or corrupt according to </w:t>
-      </w:r>
-      <w:proofErr w:type="spellStart"/>
-      <w:r>
-        <w:rPr>
-          <w:sz w:val="28"/>
-          <w:szCs w:val="28"/>
-        </w:rPr>
-        <w:t>WinHex</w:t>
-      </w:r>
-      <w:proofErr w:type="spellEnd"/>
-      <w:r>
-        <w:rPr>
-          <w:sz w:val="28"/>
-          <w:szCs w:val="28"/>
-        </w:rPr>
-        <w:t>.</w:t>
+        <w:spacing w:after="0"/>
+        <w:rPr>
+          <w:b/>
+          <w:bCs/>
+          <w:color w:val="2E74B5" w:themeColor="accent5" w:themeShade="BF"/>
+          <w:sz w:val="28"/>
+          <w:szCs w:val="28"/>
+          <w:u w:val="single"/>
+        </w:rPr>
+      </w:pPr>
+      <w:r>
+        <w:rPr>
+          <w:b/>
+          <w:bCs/>
+          <w:color w:val="2E74B5" w:themeColor="accent5" w:themeShade="BF"/>
+          <w:sz w:val="28"/>
+          <w:szCs w:val="28"/>
+          <w:u w:val="single"/>
+        </w:rPr>
+        <w:t>Encryption</w:t>
+      </w:r>
+    </w:p>
+    <w:p>
+      <w:pPr>
+        <w:rPr>
+          <w:sz w:val="28"/>
+          <w:szCs w:val="28"/>
+        </w:rPr>
+      </w:pPr>
+      <w:r>
+        <w:rPr>
+          <w:sz w:val="28"/>
+          <w:szCs w:val="28"/>
+        </w:rPr>
+        <w:t xml:space="preserve">Visit any online website that does this. Here, </w:t>
+      </w:r>
+      <w:r>
+        <w:rPr>
+          <w:sz w:val="28"/>
+          <w:szCs w:val="28"/>
+        </w:rPr>
+        <w:t>file-encryptor.net</w:t>
+      </w:r>
+      <w:r>
+        <w:rPr>
+          <w:sz w:val="28"/>
+          <w:szCs w:val="28"/>
+        </w:rPr>
+        <w:t xml:space="preserve"> was used as shown in image.</w:t>
       </w:r>
     </w:p>
     <w:p>
@@ -1835,12 +1853,11 @@
           <w:sz w:val="28"/>
           <w:szCs w:val="28"/>
         </w:rPr>
-        <w:lastRenderedPageBreak/>
         <w:drawing>
-          <wp:inline distT="0" distB="0" distL="0" distR="0" wp14:anchorId="7EB7CEFE" wp14:editId="6C8CDA8F">
-            <wp:extent cx="3648584" cy="1286054"/>
-            <wp:effectExtent l="0" t="0" r="9525" b="9525"/>
-            <wp:docPr id="28" name="Picture 28"/>
+          <wp:inline distT="0" distB="0" distL="0" distR="0" wp14:anchorId="03116282" wp14:editId="0E0524B5">
+            <wp:extent cx="5731510" cy="2340610"/>
+            <wp:effectExtent l="0" t="0" r="2540" b="2540"/>
+            <wp:docPr id="14" name="Picture 14"/>
             <wp:cNvGraphicFramePr>
               <a:graphicFrameLocks xmlns:a="http://schemas.openxmlformats.org/drawingml/2006/main" noChangeAspect="1"/>
             </wp:cNvGraphicFramePr>
@@ -1852,7 +1869,7 @@
                     <pic:cNvPicPr/>
                   </pic:nvPicPr>
                   <pic:blipFill>
-                    <a:blip r:embed="rId22"/>
+                    <a:blip r:embed="rId24"/>
                     <a:stretch>
                       <a:fillRect/>
                     </a:stretch>
@@ -1860,7 +1877,7 @@
                   <pic:spPr>
                     <a:xfrm>
                       <a:off x="0" y="0"/>
-                      <a:ext cx="3648584" cy="1286054"/>
+                      <a:ext cx="5731510" cy="2340610"/>
                     </a:xfrm>
                     <a:prstGeom prst="rect">
                       <a:avLst/>
@@ -1885,7 +1902,21 @@
           <w:sz w:val="28"/>
           <w:szCs w:val="28"/>
         </w:rPr>
-        <w:t>All files recovered from the second image are the following:</w:t>
+        <w:t>Drop the file here then scroll down in the iframe to provide password for encryption</w:t>
+      </w:r>
+      <w:r>
+        <w:rPr>
+          <w:sz w:val="28"/>
+          <w:szCs w:val="28"/>
+        </w:rPr>
+        <w:t>.</w:t>
+      </w:r>
+      <w:r>
+        <w:rPr>
+          <w:sz w:val="28"/>
+          <w:szCs w:val="28"/>
+        </w:rPr>
+        <w:t xml:space="preserve"> Then click Encrypt. A file of extension enc is created. To decrypt this, drop the enc file, enter the password used while encrypting then click Decrypt. The original image is gotten back.</w:t>
       </w:r>
     </w:p>
     <w:p>
@@ -1901,11 +1932,12 @@
           <w:sz w:val="28"/>
           <w:szCs w:val="28"/>
         </w:rPr>
+        <w:lastRenderedPageBreak/>
         <w:drawing>
-          <wp:inline distT="0" distB="0" distL="0" distR="0" wp14:anchorId="2B9BABA2" wp14:editId="7978970D">
-            <wp:extent cx="5731510" cy="1362075"/>
-            <wp:effectExtent l="0" t="0" r="2540" b="9525"/>
-            <wp:docPr id="30" name="Picture 30"/>
+          <wp:inline distT="0" distB="0" distL="0" distR="0" wp14:anchorId="71C11C11" wp14:editId="07199C68">
+            <wp:extent cx="5731510" cy="1473200"/>
+            <wp:effectExtent l="0" t="0" r="2540" b="0"/>
+            <wp:docPr id="15" name="Picture 15"/>
             <wp:cNvGraphicFramePr>
               <a:graphicFrameLocks xmlns:a="http://schemas.openxmlformats.org/drawingml/2006/main" noChangeAspect="1"/>
             </wp:cNvGraphicFramePr>
@@ -1917,7 +1949,7 @@
                     <pic:cNvPicPr/>
                   </pic:nvPicPr>
                   <pic:blipFill>
-                    <a:blip r:embed="rId23"/>
+                    <a:blip r:embed="rId25"/>
                     <a:stretch>
                       <a:fillRect/>
                     </a:stretch>
@@ -1925,7 +1957,7 @@
                   <pic:spPr>
                     <a:xfrm>
                       <a:off x="0" y="0"/>
-                      <a:ext cx="5731510" cy="1362075"/>
+                      <a:ext cx="5731510" cy="1473200"/>
                     </a:xfrm>
                     <a:prstGeom prst="rect">
                       <a:avLst/>
@@ -1941,6 +1973,1391 @@
     <w:p>
       <w:pPr>
         <w:rPr>
+          <w:sz w:val="28"/>
+          <w:szCs w:val="28"/>
+        </w:rPr>
+      </w:pPr>
+    </w:p>
+    <w:p>
+      <w:pPr>
+        <w:spacing w:after="0"/>
+        <w:rPr>
+          <w:b/>
+          <w:bCs/>
+          <w:color w:val="2E74B5" w:themeColor="accent5" w:themeShade="BF"/>
+          <w:sz w:val="28"/>
+          <w:szCs w:val="28"/>
+          <w:u w:val="single"/>
+        </w:rPr>
+      </w:pPr>
+      <w:r>
+        <w:rPr>
+          <w:b/>
+          <w:bCs/>
+          <w:color w:val="2E74B5" w:themeColor="accent5" w:themeShade="BF"/>
+          <w:sz w:val="28"/>
+          <w:szCs w:val="28"/>
+          <w:u w:val="single"/>
+        </w:rPr>
+        <w:t>Password protection</w:t>
+      </w:r>
+    </w:p>
+    <w:p>
+      <w:pPr>
+        <w:rPr>
+          <w:sz w:val="28"/>
+          <w:szCs w:val="28"/>
+        </w:rPr>
+      </w:pPr>
+      <w:r>
+        <w:rPr>
+          <w:sz w:val="28"/>
+          <w:szCs w:val="28"/>
+        </w:rPr>
+        <w:t>Windows Home editions do not have this feature available for use. So</w:t>
+      </w:r>
+      <w:r>
+        <w:rPr>
+          <w:sz w:val="28"/>
+          <w:szCs w:val="28"/>
+        </w:rPr>
+        <w:t>,</w:t>
+      </w:r>
+      <w:r>
+        <w:rPr>
+          <w:sz w:val="28"/>
+          <w:szCs w:val="28"/>
+        </w:rPr>
+        <w:t xml:space="preserve"> we will have to rely on third party tools</w:t>
+      </w:r>
+      <w:r>
+        <w:rPr>
+          <w:sz w:val="28"/>
+          <w:szCs w:val="28"/>
+        </w:rPr>
+        <w:t xml:space="preserve"> or find some other way as follows:</w:t>
+      </w:r>
+    </w:p>
+    <w:p>
+      <w:pPr>
+        <w:pStyle w:val="ListParagraph"/>
+        <w:numPr>
+          <w:ilvl w:val="0"/>
+          <w:numId w:val="15"/>
+        </w:numPr>
+        <w:rPr>
+          <w:sz w:val="28"/>
+          <w:szCs w:val="28"/>
+        </w:rPr>
+      </w:pPr>
+      <w:r>
+        <w:rPr>
+          <w:sz w:val="28"/>
+          <w:szCs w:val="28"/>
+        </w:rPr>
+        <w:t>Create a txt file and paste the following code:</w:t>
+      </w:r>
+    </w:p>
+    <w:p>
+      <w:pPr>
+        <w:pStyle w:val="ListParagraph"/>
+        <w:rPr>
+          <w:sz w:val="28"/>
+          <w:szCs w:val="28"/>
+        </w:rPr>
+      </w:pPr>
+      <w:r>
+        <w:rPr>
+          <w:sz w:val="28"/>
+          <w:szCs w:val="28"/>
+        </w:rPr>
+        <w:t>@ECHO OFF</w:t>
+      </w:r>
+    </w:p>
+    <w:p>
+      <w:pPr>
+        <w:pStyle w:val="ListParagraph"/>
+        <w:rPr>
+          <w:sz w:val="28"/>
+          <w:szCs w:val="28"/>
+        </w:rPr>
+      </w:pPr>
+      <w:r>
+        <w:rPr>
+          <w:sz w:val="28"/>
+          <w:szCs w:val="28"/>
+        </w:rPr>
+        <w:t xml:space="preserve">if EXIST "Control Panel.{21EC2020-3AEA-1069-A2DD-08002B30309D}" </w:t>
+      </w:r>
+      <w:proofErr w:type="spellStart"/>
+      <w:r>
+        <w:rPr>
+          <w:sz w:val="28"/>
+          <w:szCs w:val="28"/>
+        </w:rPr>
+        <w:t>goto</w:t>
+      </w:r>
+      <w:proofErr w:type="spellEnd"/>
+      <w:r>
+        <w:rPr>
+          <w:sz w:val="28"/>
+          <w:szCs w:val="28"/>
+        </w:rPr>
+        <w:t xml:space="preserve"> UNLOCK</w:t>
+      </w:r>
+    </w:p>
+    <w:p>
+      <w:pPr>
+        <w:pStyle w:val="ListParagraph"/>
+        <w:rPr>
+          <w:sz w:val="28"/>
+          <w:szCs w:val="28"/>
+        </w:rPr>
+      </w:pPr>
+      <w:r>
+        <w:rPr>
+          <w:sz w:val="28"/>
+          <w:szCs w:val="28"/>
+        </w:rPr>
+        <w:t xml:space="preserve">if NOT EXIST Private </w:t>
+      </w:r>
+      <w:proofErr w:type="spellStart"/>
+      <w:r>
+        <w:rPr>
+          <w:sz w:val="28"/>
+          <w:szCs w:val="28"/>
+        </w:rPr>
+        <w:t>goto</w:t>
+      </w:r>
+      <w:proofErr w:type="spellEnd"/>
+      <w:r>
+        <w:rPr>
+          <w:sz w:val="28"/>
+          <w:szCs w:val="28"/>
+        </w:rPr>
+        <w:t xml:space="preserve"> </w:t>
+      </w:r>
+      <w:proofErr w:type="spellStart"/>
+      <w:r>
+        <w:rPr>
+          <w:sz w:val="28"/>
+          <w:szCs w:val="28"/>
+        </w:rPr>
+        <w:t>MDPrivate</w:t>
+      </w:r>
+      <w:proofErr w:type="spellEnd"/>
+    </w:p>
+    <w:p>
+      <w:pPr>
+        <w:pStyle w:val="ListParagraph"/>
+        <w:rPr>
+          <w:sz w:val="28"/>
+          <w:szCs w:val="28"/>
+        </w:rPr>
+      </w:pPr>
+      <w:r>
+        <w:rPr>
+          <w:sz w:val="28"/>
+          <w:szCs w:val="28"/>
+        </w:rPr>
+        <w:t>:CONFIRM</w:t>
+      </w:r>
+    </w:p>
+    <w:p>
+      <w:pPr>
+        <w:pStyle w:val="ListParagraph"/>
+        <w:rPr>
+          <w:sz w:val="28"/>
+          <w:szCs w:val="28"/>
+        </w:rPr>
+      </w:pPr>
+      <w:r>
+        <w:rPr>
+          <w:sz w:val="28"/>
+          <w:szCs w:val="28"/>
+        </w:rPr>
+        <w:t>echo Are you sure to lock this folder? (Y/N)</w:t>
+      </w:r>
+    </w:p>
+    <w:p>
+      <w:pPr>
+        <w:pStyle w:val="ListParagraph"/>
+        <w:rPr>
+          <w:sz w:val="28"/>
+          <w:szCs w:val="28"/>
+        </w:rPr>
+      </w:pPr>
+      <w:r>
+        <w:rPr>
+          <w:sz w:val="28"/>
+          <w:szCs w:val="28"/>
+        </w:rPr>
+        <w:t>set/p "</w:t>
+      </w:r>
+      <w:proofErr w:type="spellStart"/>
+      <w:r>
+        <w:rPr>
+          <w:sz w:val="28"/>
+          <w:szCs w:val="28"/>
+        </w:rPr>
+        <w:t>cho</w:t>
+      </w:r>
+      <w:proofErr w:type="spellEnd"/>
+      <w:r>
+        <w:rPr>
+          <w:sz w:val="28"/>
+          <w:szCs w:val="28"/>
+        </w:rPr>
+        <w:t>=&gt;"</w:t>
+      </w:r>
+    </w:p>
+    <w:p>
+      <w:pPr>
+        <w:pStyle w:val="ListParagraph"/>
+        <w:rPr>
+          <w:sz w:val="28"/>
+          <w:szCs w:val="28"/>
+        </w:rPr>
+      </w:pPr>
+      <w:r>
+        <w:rPr>
+          <w:sz w:val="28"/>
+          <w:szCs w:val="28"/>
+        </w:rPr>
+        <w:t>if %</w:t>
+      </w:r>
+      <w:proofErr w:type="spellStart"/>
+      <w:r>
+        <w:rPr>
+          <w:sz w:val="28"/>
+          <w:szCs w:val="28"/>
+        </w:rPr>
+        <w:t>cho</w:t>
+      </w:r>
+      <w:proofErr w:type="spellEnd"/>
+      <w:r>
+        <w:rPr>
+          <w:sz w:val="28"/>
+          <w:szCs w:val="28"/>
+        </w:rPr>
+        <w:t xml:space="preserve">%==Y </w:t>
+      </w:r>
+      <w:proofErr w:type="spellStart"/>
+      <w:r>
+        <w:rPr>
+          <w:sz w:val="28"/>
+          <w:szCs w:val="28"/>
+        </w:rPr>
+        <w:t>goto</w:t>
+      </w:r>
+      <w:proofErr w:type="spellEnd"/>
+      <w:r>
+        <w:rPr>
+          <w:sz w:val="28"/>
+          <w:szCs w:val="28"/>
+        </w:rPr>
+        <w:t xml:space="preserve"> LOCK</w:t>
+      </w:r>
+    </w:p>
+    <w:p>
+      <w:pPr>
+        <w:pStyle w:val="ListParagraph"/>
+        <w:rPr>
+          <w:sz w:val="28"/>
+          <w:szCs w:val="28"/>
+        </w:rPr>
+      </w:pPr>
+      <w:r>
+        <w:rPr>
+          <w:sz w:val="28"/>
+          <w:szCs w:val="28"/>
+        </w:rPr>
+        <w:t>if %</w:t>
+      </w:r>
+      <w:proofErr w:type="spellStart"/>
+      <w:r>
+        <w:rPr>
+          <w:sz w:val="28"/>
+          <w:szCs w:val="28"/>
+        </w:rPr>
+        <w:t>cho</w:t>
+      </w:r>
+      <w:proofErr w:type="spellEnd"/>
+      <w:r>
+        <w:rPr>
+          <w:sz w:val="28"/>
+          <w:szCs w:val="28"/>
+        </w:rPr>
+        <w:t xml:space="preserve">%==y </w:t>
+      </w:r>
+      <w:proofErr w:type="spellStart"/>
+      <w:r>
+        <w:rPr>
+          <w:sz w:val="28"/>
+          <w:szCs w:val="28"/>
+        </w:rPr>
+        <w:t>goto</w:t>
+      </w:r>
+      <w:proofErr w:type="spellEnd"/>
+      <w:r>
+        <w:rPr>
+          <w:sz w:val="28"/>
+          <w:szCs w:val="28"/>
+        </w:rPr>
+        <w:t xml:space="preserve"> LOCK</w:t>
+      </w:r>
+    </w:p>
+    <w:p>
+      <w:pPr>
+        <w:pStyle w:val="ListParagraph"/>
+        <w:rPr>
+          <w:sz w:val="28"/>
+          <w:szCs w:val="28"/>
+        </w:rPr>
+      </w:pPr>
+      <w:r>
+        <w:rPr>
+          <w:sz w:val="28"/>
+          <w:szCs w:val="28"/>
+        </w:rPr>
+        <w:t>if %</w:t>
+      </w:r>
+      <w:proofErr w:type="spellStart"/>
+      <w:r>
+        <w:rPr>
+          <w:sz w:val="28"/>
+          <w:szCs w:val="28"/>
+        </w:rPr>
+        <w:t>cho</w:t>
+      </w:r>
+      <w:proofErr w:type="spellEnd"/>
+      <w:r>
+        <w:rPr>
+          <w:sz w:val="28"/>
+          <w:szCs w:val="28"/>
+        </w:rPr>
+        <w:t xml:space="preserve">%==n </w:t>
+      </w:r>
+      <w:proofErr w:type="spellStart"/>
+      <w:r>
+        <w:rPr>
+          <w:sz w:val="28"/>
+          <w:szCs w:val="28"/>
+        </w:rPr>
+        <w:t>goto</w:t>
+      </w:r>
+      <w:proofErr w:type="spellEnd"/>
+      <w:r>
+        <w:rPr>
+          <w:sz w:val="28"/>
+          <w:szCs w:val="28"/>
+        </w:rPr>
+        <w:t xml:space="preserve"> END</w:t>
+      </w:r>
+    </w:p>
+    <w:p>
+      <w:pPr>
+        <w:pStyle w:val="ListParagraph"/>
+        <w:rPr>
+          <w:sz w:val="28"/>
+          <w:szCs w:val="28"/>
+        </w:rPr>
+      </w:pPr>
+      <w:r>
+        <w:rPr>
+          <w:sz w:val="28"/>
+          <w:szCs w:val="28"/>
+        </w:rPr>
+        <w:t>if %</w:t>
+      </w:r>
+      <w:proofErr w:type="spellStart"/>
+      <w:r>
+        <w:rPr>
+          <w:sz w:val="28"/>
+          <w:szCs w:val="28"/>
+        </w:rPr>
+        <w:t>cho</w:t>
+      </w:r>
+      <w:proofErr w:type="spellEnd"/>
+      <w:r>
+        <w:rPr>
+          <w:sz w:val="28"/>
+          <w:szCs w:val="28"/>
+        </w:rPr>
+        <w:t xml:space="preserve">%==N </w:t>
+      </w:r>
+      <w:proofErr w:type="spellStart"/>
+      <w:r>
+        <w:rPr>
+          <w:sz w:val="28"/>
+          <w:szCs w:val="28"/>
+        </w:rPr>
+        <w:t>goto</w:t>
+      </w:r>
+      <w:proofErr w:type="spellEnd"/>
+      <w:r>
+        <w:rPr>
+          <w:sz w:val="28"/>
+          <w:szCs w:val="28"/>
+        </w:rPr>
+        <w:t xml:space="preserve"> END</w:t>
+      </w:r>
+    </w:p>
+    <w:p>
+      <w:pPr>
+        <w:pStyle w:val="ListParagraph"/>
+        <w:rPr>
+          <w:sz w:val="28"/>
+          <w:szCs w:val="28"/>
+        </w:rPr>
+      </w:pPr>
+      <w:r>
+        <w:rPr>
+          <w:sz w:val="28"/>
+          <w:szCs w:val="28"/>
+        </w:rPr>
+        <w:t>echo Invalid choice.</w:t>
+      </w:r>
+    </w:p>
+    <w:p>
+      <w:pPr>
+        <w:pStyle w:val="ListParagraph"/>
+        <w:rPr>
+          <w:sz w:val="28"/>
+          <w:szCs w:val="28"/>
+        </w:rPr>
+      </w:pPr>
+      <w:proofErr w:type="spellStart"/>
+      <w:r>
+        <w:rPr>
+          <w:sz w:val="28"/>
+          <w:szCs w:val="28"/>
+        </w:rPr>
+        <w:t>goto</w:t>
+      </w:r>
+      <w:proofErr w:type="spellEnd"/>
+      <w:r>
+        <w:rPr>
+          <w:sz w:val="28"/>
+          <w:szCs w:val="28"/>
+        </w:rPr>
+        <w:t xml:space="preserve"> CONFIRM</w:t>
+      </w:r>
+    </w:p>
+    <w:p>
+      <w:pPr>
+        <w:pStyle w:val="ListParagraph"/>
+        <w:rPr>
+          <w:sz w:val="28"/>
+          <w:szCs w:val="28"/>
+        </w:rPr>
+      </w:pPr>
+      <w:r>
+        <w:rPr>
+          <w:sz w:val="28"/>
+          <w:szCs w:val="28"/>
+        </w:rPr>
+        <w:t>:LOCK</w:t>
+      </w:r>
+    </w:p>
+    <w:p>
+      <w:pPr>
+        <w:pStyle w:val="ListParagraph"/>
+        <w:rPr>
+          <w:sz w:val="28"/>
+          <w:szCs w:val="28"/>
+        </w:rPr>
+      </w:pPr>
+      <w:r>
+        <w:rPr>
+          <w:sz w:val="28"/>
+          <w:szCs w:val="28"/>
+        </w:rPr>
+        <w:t>ren Private "Control Panel.{21EC2020-3AEA-1069-A2DD-08002B30309D}"</w:t>
+      </w:r>
+    </w:p>
+    <w:p>
+      <w:pPr>
+        <w:pStyle w:val="ListParagraph"/>
+        <w:rPr>
+          <w:sz w:val="28"/>
+          <w:szCs w:val="28"/>
+        </w:rPr>
+      </w:pPr>
+      <w:proofErr w:type="spellStart"/>
+      <w:r>
+        <w:rPr>
+          <w:sz w:val="28"/>
+          <w:szCs w:val="28"/>
+        </w:rPr>
+        <w:t>attrib</w:t>
+      </w:r>
+      <w:proofErr w:type="spellEnd"/>
+      <w:r>
+        <w:rPr>
+          <w:sz w:val="28"/>
+          <w:szCs w:val="28"/>
+        </w:rPr>
+        <w:t xml:space="preserve"> +h +s "Control Panel.{21EC2020-3AEA-1069-A2DD-08002B30309D}"</w:t>
+      </w:r>
+    </w:p>
+    <w:p>
+      <w:pPr>
+        <w:pStyle w:val="ListParagraph"/>
+        <w:rPr>
+          <w:sz w:val="28"/>
+          <w:szCs w:val="28"/>
+        </w:rPr>
+      </w:pPr>
+      <w:r>
+        <w:rPr>
+          <w:sz w:val="28"/>
+          <w:szCs w:val="28"/>
+        </w:rPr>
+        <w:t>echo Folder locked</w:t>
+      </w:r>
+    </w:p>
+    <w:p>
+      <w:pPr>
+        <w:pStyle w:val="ListParagraph"/>
+        <w:rPr>
+          <w:sz w:val="28"/>
+          <w:szCs w:val="28"/>
+        </w:rPr>
+      </w:pPr>
+      <w:proofErr w:type="spellStart"/>
+      <w:r>
+        <w:rPr>
+          <w:sz w:val="28"/>
+          <w:szCs w:val="28"/>
+        </w:rPr>
+        <w:t>goto</w:t>
+      </w:r>
+      <w:proofErr w:type="spellEnd"/>
+      <w:r>
+        <w:rPr>
+          <w:sz w:val="28"/>
+          <w:szCs w:val="28"/>
+        </w:rPr>
+        <w:t xml:space="preserve"> End</w:t>
+      </w:r>
+    </w:p>
+    <w:p>
+      <w:pPr>
+        <w:pStyle w:val="ListParagraph"/>
+        <w:rPr>
+          <w:sz w:val="28"/>
+          <w:szCs w:val="28"/>
+        </w:rPr>
+      </w:pPr>
+      <w:r>
+        <w:rPr>
+          <w:sz w:val="28"/>
+          <w:szCs w:val="28"/>
+        </w:rPr>
+        <w:t>:UNLOCK</w:t>
+      </w:r>
+    </w:p>
+    <w:p>
+      <w:pPr>
+        <w:pStyle w:val="ListParagraph"/>
+        <w:rPr>
+          <w:sz w:val="28"/>
+          <w:szCs w:val="28"/>
+        </w:rPr>
+      </w:pPr>
+      <w:r>
+        <w:rPr>
+          <w:sz w:val="28"/>
+          <w:szCs w:val="28"/>
+        </w:rPr>
+        <w:t>echo Enter password to Unlock Your Secure Folder</w:t>
+      </w:r>
+    </w:p>
+    <w:p>
+      <w:pPr>
+        <w:pStyle w:val="ListParagraph"/>
+        <w:rPr>
+          <w:sz w:val="28"/>
+          <w:szCs w:val="28"/>
+        </w:rPr>
+      </w:pPr>
+      <w:r>
+        <w:rPr>
+          <w:sz w:val="28"/>
+          <w:szCs w:val="28"/>
+        </w:rPr>
+        <w:t>set/p "pass=&gt;"</w:t>
+      </w:r>
+    </w:p>
+    <w:p>
+      <w:pPr>
+        <w:pStyle w:val="ListParagraph"/>
+        <w:rPr>
+          <w:sz w:val="28"/>
+          <w:szCs w:val="28"/>
+        </w:rPr>
+      </w:pPr>
+      <w:r>
+        <w:rPr>
+          <w:sz w:val="28"/>
+          <w:szCs w:val="28"/>
+        </w:rPr>
+        <w:t xml:space="preserve">if NOT %pass%== </w:t>
+      </w:r>
+      <w:r>
+        <w:rPr>
+          <w:color w:val="C45911" w:themeColor="accent2" w:themeShade="BF"/>
+          <w:sz w:val="28"/>
+          <w:szCs w:val="28"/>
+        </w:rPr>
+        <w:t>YOUR-PASSWORD</w:t>
+      </w:r>
+      <w:r>
+        <w:rPr>
+          <w:sz w:val="28"/>
+          <w:szCs w:val="28"/>
+        </w:rPr>
+        <w:t xml:space="preserve"> </w:t>
+      </w:r>
+      <w:proofErr w:type="spellStart"/>
+      <w:r>
+        <w:rPr>
+          <w:sz w:val="28"/>
+          <w:szCs w:val="28"/>
+        </w:rPr>
+        <w:t>goto</w:t>
+      </w:r>
+      <w:proofErr w:type="spellEnd"/>
+      <w:r>
+        <w:rPr>
+          <w:sz w:val="28"/>
+          <w:szCs w:val="28"/>
+        </w:rPr>
+        <w:t xml:space="preserve"> FAIL</w:t>
+      </w:r>
+    </w:p>
+    <w:p>
+      <w:pPr>
+        <w:pStyle w:val="ListParagraph"/>
+        <w:rPr>
+          <w:sz w:val="28"/>
+          <w:szCs w:val="28"/>
+        </w:rPr>
+      </w:pPr>
+      <w:proofErr w:type="spellStart"/>
+      <w:r>
+        <w:rPr>
+          <w:sz w:val="28"/>
+          <w:szCs w:val="28"/>
+        </w:rPr>
+        <w:t>attrib</w:t>
+      </w:r>
+      <w:proofErr w:type="spellEnd"/>
+      <w:r>
+        <w:rPr>
+          <w:sz w:val="28"/>
+          <w:szCs w:val="28"/>
+        </w:rPr>
+        <w:t xml:space="preserve"> -h -s "Control Panel.{21EC2020-3AEA-1069-A2DD-08002B30309D}"</w:t>
+      </w:r>
+    </w:p>
+    <w:p>
+      <w:pPr>
+        <w:pStyle w:val="ListParagraph"/>
+        <w:rPr>
+          <w:sz w:val="28"/>
+          <w:szCs w:val="28"/>
+        </w:rPr>
+      </w:pPr>
+      <w:r>
+        <w:rPr>
+          <w:sz w:val="28"/>
+          <w:szCs w:val="28"/>
+        </w:rPr>
+        <w:lastRenderedPageBreak/>
+        <w:t>ren "Control Panel.{21EC2020-3AEA-1069-A2DD-08002B30309D}" Private</w:t>
+      </w:r>
+    </w:p>
+    <w:p>
+      <w:pPr>
+        <w:pStyle w:val="ListParagraph"/>
+        <w:rPr>
+          <w:sz w:val="28"/>
+          <w:szCs w:val="28"/>
+        </w:rPr>
+      </w:pPr>
+      <w:r>
+        <w:rPr>
+          <w:sz w:val="28"/>
+          <w:szCs w:val="28"/>
+        </w:rPr>
+        <w:t>echo Folder Unlocked successfully</w:t>
+      </w:r>
+    </w:p>
+    <w:p>
+      <w:pPr>
+        <w:pStyle w:val="ListParagraph"/>
+        <w:rPr>
+          <w:sz w:val="28"/>
+          <w:szCs w:val="28"/>
+        </w:rPr>
+      </w:pPr>
+      <w:proofErr w:type="spellStart"/>
+      <w:r>
+        <w:rPr>
+          <w:sz w:val="28"/>
+          <w:szCs w:val="28"/>
+        </w:rPr>
+        <w:t>goto</w:t>
+      </w:r>
+      <w:proofErr w:type="spellEnd"/>
+      <w:r>
+        <w:rPr>
+          <w:sz w:val="28"/>
+          <w:szCs w:val="28"/>
+        </w:rPr>
+        <w:t xml:space="preserve"> End</w:t>
+      </w:r>
+    </w:p>
+    <w:p>
+      <w:pPr>
+        <w:pStyle w:val="ListParagraph"/>
+        <w:rPr>
+          <w:sz w:val="28"/>
+          <w:szCs w:val="28"/>
+        </w:rPr>
+      </w:pPr>
+      <w:r>
+        <w:rPr>
+          <w:sz w:val="28"/>
+          <w:szCs w:val="28"/>
+        </w:rPr>
+        <w:t>:FAIL</w:t>
+      </w:r>
+    </w:p>
+    <w:p>
+      <w:pPr>
+        <w:pStyle w:val="ListParagraph"/>
+        <w:rPr>
+          <w:sz w:val="28"/>
+          <w:szCs w:val="28"/>
+        </w:rPr>
+      </w:pPr>
+      <w:r>
+        <w:rPr>
+          <w:sz w:val="28"/>
+          <w:szCs w:val="28"/>
+        </w:rPr>
+        <w:t>echo Invalid password</w:t>
+      </w:r>
+    </w:p>
+    <w:p>
+      <w:pPr>
+        <w:pStyle w:val="ListParagraph"/>
+        <w:rPr>
+          <w:sz w:val="28"/>
+          <w:szCs w:val="28"/>
+        </w:rPr>
+      </w:pPr>
+      <w:proofErr w:type="spellStart"/>
+      <w:r>
+        <w:rPr>
+          <w:sz w:val="28"/>
+          <w:szCs w:val="28"/>
+        </w:rPr>
+        <w:t>goto</w:t>
+      </w:r>
+      <w:proofErr w:type="spellEnd"/>
+      <w:r>
+        <w:rPr>
+          <w:sz w:val="28"/>
+          <w:szCs w:val="28"/>
+        </w:rPr>
+        <w:t xml:space="preserve"> end</w:t>
+      </w:r>
+    </w:p>
+    <w:p>
+      <w:pPr>
+        <w:pStyle w:val="ListParagraph"/>
+        <w:rPr>
+          <w:sz w:val="28"/>
+          <w:szCs w:val="28"/>
+        </w:rPr>
+      </w:pPr>
+      <w:r>
+        <w:rPr>
+          <w:sz w:val="28"/>
+          <w:szCs w:val="28"/>
+        </w:rPr>
+        <w:t>:</w:t>
+      </w:r>
+      <w:proofErr w:type="spellStart"/>
+      <w:r>
+        <w:rPr>
+          <w:sz w:val="28"/>
+          <w:szCs w:val="28"/>
+        </w:rPr>
+        <w:t>MDPrivate</w:t>
+      </w:r>
+      <w:proofErr w:type="spellEnd"/>
+    </w:p>
+    <w:p>
+      <w:pPr>
+        <w:pStyle w:val="ListParagraph"/>
+        <w:rPr>
+          <w:sz w:val="28"/>
+          <w:szCs w:val="28"/>
+        </w:rPr>
+      </w:pPr>
+      <w:r>
+        <w:rPr>
+          <w:sz w:val="28"/>
+          <w:szCs w:val="28"/>
+        </w:rPr>
+        <w:t>md Private</w:t>
+      </w:r>
+    </w:p>
+    <w:p>
+      <w:pPr>
+        <w:pStyle w:val="ListParagraph"/>
+        <w:rPr>
+          <w:sz w:val="28"/>
+          <w:szCs w:val="28"/>
+        </w:rPr>
+      </w:pPr>
+      <w:r>
+        <w:rPr>
+          <w:sz w:val="28"/>
+          <w:szCs w:val="28"/>
+        </w:rPr>
+        <w:t>echo Private created successfully</w:t>
+      </w:r>
+    </w:p>
+    <w:p>
+      <w:pPr>
+        <w:pStyle w:val="ListParagraph"/>
+        <w:rPr>
+          <w:sz w:val="28"/>
+          <w:szCs w:val="28"/>
+        </w:rPr>
+      </w:pPr>
+      <w:proofErr w:type="spellStart"/>
+      <w:r>
+        <w:rPr>
+          <w:sz w:val="28"/>
+          <w:szCs w:val="28"/>
+        </w:rPr>
+        <w:t>goto</w:t>
+      </w:r>
+      <w:proofErr w:type="spellEnd"/>
+      <w:r>
+        <w:rPr>
+          <w:sz w:val="28"/>
+          <w:szCs w:val="28"/>
+        </w:rPr>
+        <w:t xml:space="preserve"> End</w:t>
+      </w:r>
+    </w:p>
+    <w:p>
+      <w:pPr>
+        <w:pStyle w:val="ListParagraph"/>
+        <w:rPr>
+          <w:sz w:val="28"/>
+          <w:szCs w:val="28"/>
+        </w:rPr>
+      </w:pPr>
+      <w:r>
+        <w:rPr>
+          <w:sz w:val="28"/>
+          <w:szCs w:val="28"/>
+        </w:rPr>
+        <w:t>:End</w:t>
+      </w:r>
+    </w:p>
+    <w:p>
+      <w:pPr>
+        <w:pStyle w:val="ListParagraph"/>
+        <w:numPr>
+          <w:ilvl w:val="0"/>
+          <w:numId w:val="15"/>
+        </w:numPr>
+        <w:rPr>
+          <w:sz w:val="28"/>
+          <w:szCs w:val="28"/>
+        </w:rPr>
+      </w:pPr>
+      <w:r>
+        <w:rPr>
+          <w:sz w:val="28"/>
+          <w:szCs w:val="28"/>
+        </w:rPr>
+        <w:t>In the code above, replace ‘YOUR PASSWORD’ with the password you wish to use.</w:t>
+      </w:r>
+    </w:p>
+    <w:p>
+      <w:pPr>
+        <w:pStyle w:val="ListParagraph"/>
+        <w:numPr>
+          <w:ilvl w:val="0"/>
+          <w:numId w:val="15"/>
+        </w:numPr>
+        <w:rPr>
+          <w:sz w:val="28"/>
+          <w:szCs w:val="28"/>
+        </w:rPr>
+      </w:pPr>
+      <w:r>
+        <w:rPr>
+          <w:sz w:val="28"/>
+          <w:szCs w:val="28"/>
+        </w:rPr>
+        <w:t>Then save the txt file as a .bat file.</w:t>
+      </w:r>
+    </w:p>
+    <w:p>
+      <w:pPr>
+        <w:pStyle w:val="ListParagraph"/>
+        <w:rPr>
+          <w:sz w:val="28"/>
+          <w:szCs w:val="28"/>
+        </w:rPr>
+      </w:pPr>
+      <w:r>
+        <w:rPr>
+          <w:noProof/>
+          <w:sz w:val="28"/>
+          <w:szCs w:val="28"/>
+        </w:rPr>
+        <w:drawing>
+          <wp:inline distT="0" distB="0" distL="0" distR="0" wp14:anchorId="1B368270" wp14:editId="009FE037">
+            <wp:extent cx="5731510" cy="2722880"/>
+            <wp:effectExtent l="0" t="0" r="2540" b="1270"/>
+            <wp:docPr id="20" name="Picture 20"/>
+            <wp:cNvGraphicFramePr>
+              <a:graphicFrameLocks xmlns:a="http://schemas.openxmlformats.org/drawingml/2006/main" noChangeAspect="1"/>
+            </wp:cNvGraphicFramePr>
+            <a:graphic xmlns:a="http://schemas.openxmlformats.org/drawingml/2006/main">
+              <a:graphicData uri="http://schemas.openxmlformats.org/drawingml/2006/picture">
+                <pic:pic xmlns:pic="http://schemas.openxmlformats.org/drawingml/2006/picture">
+                  <pic:nvPicPr>
+                    <pic:cNvPr id="1" name=""/>
+                    <pic:cNvPicPr/>
+                  </pic:nvPicPr>
+                  <pic:blipFill>
+                    <a:blip r:embed="rId26"/>
+                    <a:stretch>
+                      <a:fillRect/>
+                    </a:stretch>
+                  </pic:blipFill>
+                  <pic:spPr>
+                    <a:xfrm>
+                      <a:off x="0" y="0"/>
+                      <a:ext cx="5731510" cy="2722880"/>
+                    </a:xfrm>
+                    <a:prstGeom prst="rect">
+                      <a:avLst/>
+                    </a:prstGeom>
+                  </pic:spPr>
+                </pic:pic>
+              </a:graphicData>
+            </a:graphic>
+          </wp:inline>
+        </w:drawing>
+      </w:r>
+    </w:p>
+    <w:p>
+      <w:pPr>
+        <w:pStyle w:val="ListParagraph"/>
+        <w:numPr>
+          <w:ilvl w:val="0"/>
+          <w:numId w:val="15"/>
+        </w:numPr>
+        <w:rPr>
+          <w:sz w:val="28"/>
+          <w:szCs w:val="28"/>
+        </w:rPr>
+      </w:pPr>
+      <w:r>
+        <w:rPr>
+          <w:sz w:val="28"/>
+          <w:szCs w:val="28"/>
+        </w:rPr>
+        <w:t>Now, double click on the bat file. A folder called ‘Private’ will be created.</w:t>
+      </w:r>
+    </w:p>
+    <w:p>
+      <w:pPr>
+        <w:ind w:left="360"/>
+        <w:rPr>
+          <w:sz w:val="28"/>
+          <w:szCs w:val="28"/>
+        </w:rPr>
+      </w:pPr>
+      <w:r>
+        <w:rPr>
+          <w:noProof/>
+          <w:sz w:val="28"/>
+          <w:szCs w:val="28"/>
+        </w:rPr>
+        <w:drawing>
+          <wp:inline distT="0" distB="0" distL="0" distR="0" wp14:anchorId="26E3F8EE" wp14:editId="22CCF5E6">
+            <wp:extent cx="5731510" cy="1800860"/>
+            <wp:effectExtent l="0" t="0" r="2540" b="8890"/>
+            <wp:docPr id="21" name="Picture 21"/>
+            <wp:cNvGraphicFramePr>
+              <a:graphicFrameLocks xmlns:a="http://schemas.openxmlformats.org/drawingml/2006/main" noChangeAspect="1"/>
+            </wp:cNvGraphicFramePr>
+            <a:graphic xmlns:a="http://schemas.openxmlformats.org/drawingml/2006/main">
+              <a:graphicData uri="http://schemas.openxmlformats.org/drawingml/2006/picture">
+                <pic:pic xmlns:pic="http://schemas.openxmlformats.org/drawingml/2006/picture">
+                  <pic:nvPicPr>
+                    <pic:cNvPr id="1" name=""/>
+                    <pic:cNvPicPr/>
+                  </pic:nvPicPr>
+                  <pic:blipFill>
+                    <a:blip r:embed="rId27"/>
+                    <a:stretch>
+                      <a:fillRect/>
+                    </a:stretch>
+                  </pic:blipFill>
+                  <pic:spPr>
+                    <a:xfrm>
+                      <a:off x="0" y="0"/>
+                      <a:ext cx="5731510" cy="1800860"/>
+                    </a:xfrm>
+                    <a:prstGeom prst="rect">
+                      <a:avLst/>
+                    </a:prstGeom>
+                  </pic:spPr>
+                </pic:pic>
+              </a:graphicData>
+            </a:graphic>
+          </wp:inline>
+        </w:drawing>
+      </w:r>
+    </w:p>
+    <w:p>
+      <w:pPr>
+        <w:pStyle w:val="ListParagraph"/>
+        <w:numPr>
+          <w:ilvl w:val="0"/>
+          <w:numId w:val="15"/>
+        </w:numPr>
+        <w:rPr>
+          <w:sz w:val="28"/>
+          <w:szCs w:val="28"/>
+        </w:rPr>
+      </w:pPr>
+      <w:r>
+        <w:rPr>
+          <w:sz w:val="28"/>
+          <w:szCs w:val="28"/>
+        </w:rPr>
+        <w:t>Drag and drop the files you want to lock into this ‘Private’ folder.</w:t>
+      </w:r>
+    </w:p>
+    <w:p>
+      <w:pPr>
+        <w:ind w:left="360"/>
+        <w:rPr>
+          <w:sz w:val="28"/>
+          <w:szCs w:val="28"/>
+        </w:rPr>
+      </w:pPr>
+      <w:r>
+        <w:rPr>
+          <w:noProof/>
+          <w:sz w:val="28"/>
+          <w:szCs w:val="28"/>
+        </w:rPr>
+        <w:lastRenderedPageBreak/>
+        <w:drawing>
+          <wp:inline distT="0" distB="0" distL="0" distR="0" wp14:anchorId="0EA8FAB9" wp14:editId="4F08D7A0">
+            <wp:extent cx="5731510" cy="2708275"/>
+            <wp:effectExtent l="0" t="0" r="2540" b="0"/>
+            <wp:docPr id="22" name="Picture 22"/>
+            <wp:cNvGraphicFramePr>
+              <a:graphicFrameLocks xmlns:a="http://schemas.openxmlformats.org/drawingml/2006/main" noChangeAspect="1"/>
+            </wp:cNvGraphicFramePr>
+            <a:graphic xmlns:a="http://schemas.openxmlformats.org/drawingml/2006/main">
+              <a:graphicData uri="http://schemas.openxmlformats.org/drawingml/2006/picture">
+                <pic:pic xmlns:pic="http://schemas.openxmlformats.org/drawingml/2006/picture">
+                  <pic:nvPicPr>
+                    <pic:cNvPr id="1" name=""/>
+                    <pic:cNvPicPr/>
+                  </pic:nvPicPr>
+                  <pic:blipFill>
+                    <a:blip r:embed="rId28"/>
+                    <a:stretch>
+                      <a:fillRect/>
+                    </a:stretch>
+                  </pic:blipFill>
+                  <pic:spPr>
+                    <a:xfrm>
+                      <a:off x="0" y="0"/>
+                      <a:ext cx="5731510" cy="2708275"/>
+                    </a:xfrm>
+                    <a:prstGeom prst="rect">
+                      <a:avLst/>
+                    </a:prstGeom>
+                  </pic:spPr>
+                </pic:pic>
+              </a:graphicData>
+            </a:graphic>
+          </wp:inline>
+        </w:drawing>
+      </w:r>
+    </w:p>
+    <w:p>
+      <w:pPr>
+        <w:pStyle w:val="ListParagraph"/>
+        <w:numPr>
+          <w:ilvl w:val="0"/>
+          <w:numId w:val="15"/>
+        </w:numPr>
+        <w:rPr>
+          <w:sz w:val="28"/>
+          <w:szCs w:val="28"/>
+        </w:rPr>
+      </w:pPr>
+      <w:r>
+        <w:rPr>
+          <w:sz w:val="28"/>
+          <w:szCs w:val="28"/>
+        </w:rPr>
+        <w:t xml:space="preserve">Then, again double click on the bat file. A prompt </w:t>
+      </w:r>
+      <w:proofErr w:type="spellStart"/>
+      <w:r>
+        <w:rPr>
+          <w:sz w:val="28"/>
+          <w:szCs w:val="28"/>
+        </w:rPr>
+        <w:t>likthis</w:t>
+      </w:r>
+      <w:proofErr w:type="spellEnd"/>
+      <w:r>
+        <w:rPr>
+          <w:sz w:val="28"/>
+          <w:szCs w:val="28"/>
+        </w:rPr>
+        <w:t xml:space="preserve"> will be presented. Press ‘y’ and Enter.</w:t>
+      </w:r>
+    </w:p>
+    <w:p>
+      <w:pPr>
+        <w:ind w:left="360"/>
+        <w:rPr>
+          <w:sz w:val="28"/>
+          <w:szCs w:val="28"/>
+        </w:rPr>
+      </w:pPr>
+      <w:r>
+        <w:rPr>
+          <w:noProof/>
+          <w:sz w:val="28"/>
+          <w:szCs w:val="28"/>
+        </w:rPr>
+        <w:drawing>
+          <wp:inline distT="0" distB="0" distL="0" distR="0" wp14:anchorId="7D7021EB" wp14:editId="78C9EF45">
+            <wp:extent cx="5731510" cy="2407920"/>
+            <wp:effectExtent l="0" t="0" r="2540" b="0"/>
+            <wp:docPr id="23" name="Picture 23"/>
+            <wp:cNvGraphicFramePr>
+              <a:graphicFrameLocks xmlns:a="http://schemas.openxmlformats.org/drawingml/2006/main" noChangeAspect="1"/>
+            </wp:cNvGraphicFramePr>
+            <a:graphic xmlns:a="http://schemas.openxmlformats.org/drawingml/2006/main">
+              <a:graphicData uri="http://schemas.openxmlformats.org/drawingml/2006/picture">
+                <pic:pic xmlns:pic="http://schemas.openxmlformats.org/drawingml/2006/picture">
+                  <pic:nvPicPr>
+                    <pic:cNvPr id="1" name=""/>
+                    <pic:cNvPicPr/>
+                  </pic:nvPicPr>
+                  <pic:blipFill>
+                    <a:blip r:embed="rId29"/>
+                    <a:stretch>
+                      <a:fillRect/>
+                    </a:stretch>
+                  </pic:blipFill>
+                  <pic:spPr>
+                    <a:xfrm>
+                      <a:off x="0" y="0"/>
+                      <a:ext cx="5731510" cy="2407920"/>
+                    </a:xfrm>
+                    <a:prstGeom prst="rect">
+                      <a:avLst/>
+                    </a:prstGeom>
+                  </pic:spPr>
+                </pic:pic>
+              </a:graphicData>
+            </a:graphic>
+          </wp:inline>
+        </w:drawing>
+      </w:r>
+    </w:p>
+    <w:p>
+      <w:pPr>
+        <w:pStyle w:val="ListParagraph"/>
+        <w:numPr>
+          <w:ilvl w:val="0"/>
+          <w:numId w:val="15"/>
+        </w:numPr>
+        <w:rPr>
+          <w:sz w:val="28"/>
+          <w:szCs w:val="28"/>
+        </w:rPr>
+      </w:pPr>
+      <w:r>
+        <w:rPr>
+          <w:sz w:val="28"/>
+          <w:szCs w:val="28"/>
+        </w:rPr>
+        <w:t xml:space="preserve">The Private folder now disappears. To view the folder and </w:t>
+      </w:r>
+      <w:proofErr w:type="spellStart"/>
+      <w:r>
+        <w:rPr>
+          <w:sz w:val="28"/>
+          <w:szCs w:val="28"/>
+        </w:rPr>
+        <w:t>it’s</w:t>
+      </w:r>
+      <w:proofErr w:type="spellEnd"/>
+      <w:r>
+        <w:rPr>
+          <w:sz w:val="28"/>
+          <w:szCs w:val="28"/>
+        </w:rPr>
+        <w:t xml:space="preserve"> contents again, double click on the bat file and enter the password.</w:t>
+      </w:r>
+    </w:p>
+    <w:p>
+      <w:pPr>
+        <w:ind w:left="360"/>
+        <w:rPr>
+          <w:sz w:val="28"/>
+          <w:szCs w:val="28"/>
+        </w:rPr>
+      </w:pPr>
+      <w:r>
+        <w:rPr>
+          <w:noProof/>
+          <w:sz w:val="28"/>
+          <w:szCs w:val="28"/>
+        </w:rPr>
+        <w:drawing>
+          <wp:inline distT="0" distB="0" distL="0" distR="0" wp14:anchorId="15CA0DCB" wp14:editId="66516874">
+            <wp:extent cx="5731510" cy="1689735"/>
+            <wp:effectExtent l="0" t="0" r="2540" b="5715"/>
+            <wp:docPr id="25" name="Picture 25"/>
+            <wp:cNvGraphicFramePr>
+              <a:graphicFrameLocks xmlns:a="http://schemas.openxmlformats.org/drawingml/2006/main" noChangeAspect="1"/>
+            </wp:cNvGraphicFramePr>
+            <a:graphic xmlns:a="http://schemas.openxmlformats.org/drawingml/2006/main">
+              <a:graphicData uri="http://schemas.openxmlformats.org/drawingml/2006/picture">
+                <pic:pic xmlns:pic="http://schemas.openxmlformats.org/drawingml/2006/picture">
+                  <pic:nvPicPr>
+                    <pic:cNvPr id="1" name=""/>
+                    <pic:cNvPicPr/>
+                  </pic:nvPicPr>
+                  <pic:blipFill>
+                    <a:blip r:embed="rId30"/>
+                    <a:stretch>
+                      <a:fillRect/>
+                    </a:stretch>
+                  </pic:blipFill>
+                  <pic:spPr>
+                    <a:xfrm>
+                      <a:off x="0" y="0"/>
+                      <a:ext cx="5731510" cy="1689735"/>
+                    </a:xfrm>
+                    <a:prstGeom prst="rect">
+                      <a:avLst/>
+                    </a:prstGeom>
+                  </pic:spPr>
+                </pic:pic>
+              </a:graphicData>
+            </a:graphic>
+          </wp:inline>
+        </w:drawing>
+      </w:r>
+    </w:p>
+    <w:p>
+      <w:pPr>
+        <w:pStyle w:val="ListParagraph"/>
+        <w:numPr>
+          <w:ilvl w:val="0"/>
+          <w:numId w:val="15"/>
+        </w:numPr>
+        <w:rPr>
+          <w:sz w:val="28"/>
+          <w:szCs w:val="28"/>
+        </w:rPr>
+      </w:pPr>
+      <w:r>
+        <w:rPr>
+          <w:sz w:val="28"/>
+          <w:szCs w:val="28"/>
+        </w:rPr>
+        <w:t>The folder and its contents are now visible again.</w:t>
+      </w:r>
+    </w:p>
+    <w:p>
+      <w:pPr>
+        <w:ind w:left="360"/>
+        <w:rPr>
+          <w:sz w:val="28"/>
+          <w:szCs w:val="28"/>
+        </w:rPr>
+      </w:pPr>
+      <w:r>
+        <w:rPr>
+          <w:noProof/>
+          <w:sz w:val="28"/>
+          <w:szCs w:val="28"/>
+        </w:rPr>
+        <w:lastRenderedPageBreak/>
+        <w:drawing>
+          <wp:inline distT="0" distB="0" distL="0" distR="0" wp14:anchorId="40BEE02F" wp14:editId="75AB45BC">
+            <wp:extent cx="5496692" cy="1667108"/>
+            <wp:effectExtent l="0" t="0" r="0" b="9525"/>
+            <wp:docPr id="26" name="Picture 26"/>
+            <wp:cNvGraphicFramePr>
+              <a:graphicFrameLocks xmlns:a="http://schemas.openxmlformats.org/drawingml/2006/main" noChangeAspect="1"/>
+            </wp:cNvGraphicFramePr>
+            <a:graphic xmlns:a="http://schemas.openxmlformats.org/drawingml/2006/main">
+              <a:graphicData uri="http://schemas.openxmlformats.org/drawingml/2006/picture">
+                <pic:pic xmlns:pic="http://schemas.openxmlformats.org/drawingml/2006/picture">
+                  <pic:nvPicPr>
+                    <pic:cNvPr id="1" name=""/>
+                    <pic:cNvPicPr/>
+                  </pic:nvPicPr>
+                  <pic:blipFill>
+                    <a:blip r:embed="rId31"/>
+                    <a:stretch>
+                      <a:fillRect/>
+                    </a:stretch>
+                  </pic:blipFill>
+                  <pic:spPr>
+                    <a:xfrm>
+                      <a:off x="0" y="0"/>
+                      <a:ext cx="5496692" cy="1667108"/>
+                    </a:xfrm>
+                    <a:prstGeom prst="rect">
+                      <a:avLst/>
+                    </a:prstGeom>
+                  </pic:spPr>
+                </pic:pic>
+              </a:graphicData>
+            </a:graphic>
+          </wp:inline>
+        </w:drawing>
+      </w:r>
+    </w:p>
+    <w:p>
+      <w:pPr>
+        <w:rPr>
           <w:b/>
           <w:bCs/>
           <w:color w:val="1F3864" w:themeColor="accent1" w:themeShade="80"/>
@@ -1958,6 +3375,51 @@
           <w:szCs w:val="32"/>
           <w:u w:val="single"/>
         </w:rPr>
+        <w:t>OBSERVATIONS</w:t>
+      </w:r>
+    </w:p>
+    <w:p>
+      <w:pPr>
+        <w:rPr>
+          <w:sz w:val="28"/>
+          <w:szCs w:val="28"/>
+        </w:rPr>
+      </w:pPr>
+      <w:r>
+        <w:rPr>
+          <w:sz w:val="28"/>
+          <w:szCs w:val="28"/>
+        </w:rPr>
+        <w:t xml:space="preserve">In the methods used above, files are either completely hidden from view or were transformed into a form or file type that is not their own, rendering them unreadable. In some </w:t>
+      </w:r>
+      <w:r>
+        <w:rPr>
+          <w:sz w:val="28"/>
+          <w:szCs w:val="28"/>
+        </w:rPr>
+        <w:t>methods, the data within the file is scrambled to render them as nonsense to anyone else.</w:t>
+      </w:r>
+    </w:p>
+    <w:p>
+      <w:pPr>
+        <w:rPr>
+          <w:b/>
+          <w:bCs/>
+          <w:color w:val="1F3864" w:themeColor="accent1" w:themeShade="80"/>
+          <w:sz w:val="32"/>
+          <w:szCs w:val="32"/>
+          <w:u w:val="single"/>
+        </w:rPr>
+      </w:pPr>
+      <w:r>
+        <w:rPr>
+          <w:b/>
+          <w:bCs/>
+          <w:color w:val="1F3864" w:themeColor="accent1" w:themeShade="80"/>
+          <w:sz w:val="32"/>
+          <w:szCs w:val="32"/>
+          <w:u w:val="single"/>
+        </w:rPr>
         <w:t>CONCLUSION</w:t>
       </w:r>
     </w:p>
@@ -1973,27 +3435,11 @@
           <w:sz w:val="28"/>
           <w:szCs w:val="28"/>
         </w:rPr>
-        <w:t xml:space="preserve">The deleted files were recovered using file/data carving with the aid of </w:t>
-      </w:r>
-      <w:proofErr w:type="spellStart"/>
-      <w:r>
-        <w:rPr>
-          <w:sz w:val="28"/>
-          <w:szCs w:val="28"/>
-        </w:rPr>
-        <w:t>WinHex</w:t>
-      </w:r>
-      <w:proofErr w:type="spellEnd"/>
-      <w:r>
-        <w:rPr>
-          <w:sz w:val="28"/>
-          <w:szCs w:val="28"/>
-        </w:rPr>
-        <w:t>.</w:t>
+        <w:t>Thus, we have explored the various ways to hide files.</w:t>
       </w:r>
     </w:p>
     <w:sectPr>
-      <w:footerReference w:type="default" r:id="rId24"/>
+      <w:footerReference w:type="default" r:id="rId32"/>
       <w:pgSz w:w="11906" w:h="16838"/>
       <w:pgMar w:top="1440" w:right="1440" w:bottom="1440" w:left="1440" w:header="708" w:footer="708" w:gutter="0"/>
       <w:cols w:space="708"/>
@@ -3395,6 +4841,95 @@
     </w:lvl>
   </w:abstractNum>
   <w:abstractNum w:abstractNumId="13" w15:restartNumberingAfterBreak="0">
+    <w:nsid w:val="7699178A"/>
+    <w:multiLevelType w:val="hybridMultilevel"/>
+    <w:tmpl w:val="07EE7598"/>
+    <w:lvl w:ilvl="0" w:tplc="4009000F">
+      <w:start w:val="1"/>
+      <w:numFmt w:val="decimal"/>
+      <w:lvlText w:val="%1."/>
+      <w:lvlJc w:val="left"/>
+      <w:pPr>
+        <w:ind w:left="720" w:hanging="360"/>
+      </w:pPr>
+      <w:rPr>
+        <w:rFonts w:hint="default"/>
+      </w:rPr>
+    </w:lvl>
+    <w:lvl w:ilvl="1" w:tplc="40090019" w:tentative="1">
+      <w:start w:val="1"/>
+      <w:numFmt w:val="lowerLetter"/>
+      <w:lvlText w:val="%2."/>
+      <w:lvlJc w:val="left"/>
+      <w:pPr>
+        <w:ind w:left="1440" w:hanging="360"/>
+      </w:pPr>
+    </w:lvl>
+    <w:lvl w:ilvl="2" w:tplc="4009001B" w:tentative="1">
+      <w:start w:val="1"/>
+      <w:numFmt w:val="lowerRoman"/>
+      <w:lvlText w:val="%3."/>
+      <w:lvlJc w:val="right"/>
+      <w:pPr>
+        <w:ind w:left="2160" w:hanging="180"/>
+      </w:pPr>
+    </w:lvl>
+    <w:lvl w:ilvl="3" w:tplc="4009000F" w:tentative="1">
+      <w:start w:val="1"/>
+      <w:numFmt w:val="decimal"/>
+      <w:lvlText w:val="%4."/>
+      <w:lvlJc w:val="left"/>
+      <w:pPr>
+        <w:ind w:left="2880" w:hanging="360"/>
+      </w:pPr>
+    </w:lvl>
+    <w:lvl w:ilvl="4" w:tplc="40090019" w:tentative="1">
+      <w:start w:val="1"/>
+      <w:numFmt w:val="lowerLetter"/>
+      <w:lvlText w:val="%5."/>
+      <w:lvlJc w:val="left"/>
+      <w:pPr>
+        <w:ind w:left="3600" w:hanging="360"/>
+      </w:pPr>
+    </w:lvl>
+    <w:lvl w:ilvl="5" w:tplc="4009001B" w:tentative="1">
+      <w:start w:val="1"/>
+      <w:numFmt w:val="lowerRoman"/>
+      <w:lvlText w:val="%6."/>
+      <w:lvlJc w:val="right"/>
+      <w:pPr>
+        <w:ind w:left="4320" w:hanging="180"/>
+      </w:pPr>
+    </w:lvl>
+    <w:lvl w:ilvl="6" w:tplc="4009000F" w:tentative="1">
+      <w:start w:val="1"/>
+      <w:numFmt w:val="decimal"/>
+      <w:lvlText w:val="%7."/>
+      <w:lvlJc w:val="left"/>
+      <w:pPr>
+        <w:ind w:left="5040" w:hanging="360"/>
+      </w:pPr>
+    </w:lvl>
+    <w:lvl w:ilvl="7" w:tplc="40090019" w:tentative="1">
+      <w:start w:val="1"/>
+      <w:numFmt w:val="lowerLetter"/>
+      <w:lvlText w:val="%8."/>
+      <w:lvlJc w:val="left"/>
+      <w:pPr>
+        <w:ind w:left="5760" w:hanging="360"/>
+      </w:pPr>
+    </w:lvl>
+    <w:lvl w:ilvl="8" w:tplc="4009001B" w:tentative="1">
+      <w:start w:val="1"/>
+      <w:numFmt w:val="lowerRoman"/>
+      <w:lvlText w:val="%9."/>
+      <w:lvlJc w:val="right"/>
+      <w:pPr>
+        <w:ind w:left="6480" w:hanging="180"/>
+      </w:pPr>
+    </w:lvl>
+  </w:abstractNum>
+  <w:abstractNum w:abstractNumId="14" w15:restartNumberingAfterBreak="0">
     <w:nsid w:val="776D60E2"/>
     <w:multiLevelType w:val="hybridMultilevel"/>
     <w:tmpl w:val="5E5096D0"/>
@@ -3523,6 +5058,9 @@
     <w:abstractNumId w:val="1"/>
   </w:num>
   <w:num w:numId="14">
+    <w:abstractNumId w:val="14"/>
+  </w:num>
+  <w:num w:numId="15">
     <w:abstractNumId w:val="13"/>
   </w:num>
 </w:numbering>
@@ -3926,7 +5464,7 @@
   <w:style w:type="paragraph" w:default="1" w:styleId="Normal">
     <w:name w:val="Normal"/>
     <w:qFormat/>
-    <w:rsid w:val="00204752"/>
+    <w:rsid w:val="00FD10C4"/>
   </w:style>
   <w:style w:type="character" w:default="1" w:styleId="DefaultParagraphFont">
     <w:name w:val="Default Paragraph Font"/>

</xml_diff>